<commit_message>
*Removed Airport called LOL from screenshots
</commit_message>
<xml_diff>
--- a/doc/Final Presentation/Screenshots.docx
+++ b/doc/Final Presentation/Screenshots.docx
@@ -89,8 +89,6 @@
         </w:rPr>
         <w:t>Mariani</w:t>
       </w:r>
-      <w:bookmarkStart w:id="0" w:name="_GoBack"/>
-      <w:bookmarkEnd w:id="0"/>
       <w:proofErr w:type="spellEnd"/>
       <w:r>
         <w:rPr>
@@ -819,10 +817,10 @@
           <w:lang w:eastAsia="en-GB"/>
         </w:rPr>
         <w:drawing>
-          <wp:inline distT="0" distB="0" distL="0" distR="0" wp14:anchorId="4F9371DD" wp14:editId="70C879AD">
-            <wp:extent cx="3571875" cy="2428875"/>
-            <wp:effectExtent l="0" t="0" r="9525" b="9525"/>
-            <wp:docPr id="15" name="Picture 15"/>
+          <wp:inline distT="0" distB="0" distL="0" distR="0" wp14:anchorId="710DC8BC" wp14:editId="39799953">
+            <wp:extent cx="3429000" cy="2466975"/>
+            <wp:effectExtent l="0" t="0" r="0" b="9525"/>
+            <wp:docPr id="6" name="Picture 6"/>
             <wp:cNvGraphicFramePr>
               <a:graphicFrameLocks xmlns:a="http://schemas.openxmlformats.org/drawingml/2006/main" noChangeAspect="1"/>
             </wp:cNvGraphicFramePr>
@@ -842,7 +840,7 @@
                   <pic:spPr>
                     <a:xfrm>
                       <a:off x="0" y="0"/>
-                      <a:ext cx="3571875" cy="2428875"/>
+                      <a:ext cx="3429000" cy="2466975"/>
                     </a:xfrm>
                     <a:prstGeom prst="rect">
                       <a:avLst/>
@@ -854,6 +852,8 @@
           </wp:inline>
         </w:drawing>
       </w:r>
+      <w:bookmarkStart w:id="0" w:name="_GoBack"/>
+      <w:bookmarkEnd w:id="0"/>
     </w:p>
     <w:p>
       <w:pPr>
@@ -996,6 +996,7 @@
           <w:docPartUnique/>
         </w:docPartObj>
       </w:sdtPr>
+      <w:sdtEndPr/>
       <w:sdtContent>
         <w:sdt>
           <w:sdtPr>
@@ -1005,6 +1006,7 @@
               <w:docPartUnique/>
             </w:docPartObj>
           </w:sdtPr>
+          <w:sdtEndPr/>
           <w:sdtContent>
             <w:r>
               <w:t xml:space="preserve">Page </w:t>
@@ -1040,7 +1042,7 @@
                 <w:bCs/>
                 <w:noProof/>
               </w:rPr>
-              <w:t>2</w:t>
+              <w:t>3</w:t>
             </w:r>
             <w:r>
               <w:rPr>
@@ -2066,7 +2068,7 @@
 </file>
 
 <file path=customXml/itemProps1.xml><?xml version="1.0" encoding="utf-8"?>
-<ds:datastoreItem xmlns:ds="http://schemas.openxmlformats.org/officeDocument/2006/customXml" ds:itemID="{438CC05D-7856-479A-B246-A62A03A796CE}">
+<ds:datastoreItem xmlns:ds="http://schemas.openxmlformats.org/officeDocument/2006/customXml" ds:itemID="{BF6B13F7-C5BF-4CED-B689-B30BF77DEEBD}">
   <ds:schemaRefs>
     <ds:schemaRef ds:uri="http://schemas.openxmlformats.org/officeDocument/2006/bibliography"/>
   </ds:schemaRefs>

</xml_diff>